<commit_message>
[UNIT TEST 5] Accept 0 Human Opponents Test 2
Added More Comments to inprove code readablility
</commit_message>
<xml_diff>
--- a/Interview Challenge.docx
+++ b/Interview Challenge.docx
@@ -4512,8 +4512,6 @@
         </w:rPr>
         <w:br w:type="page"/>
       </w:r>
-      <w:bookmarkStart w:id="0" w:name="_GoBack"/>
-      <w:bookmarkEnd w:id="0"/>
     </w:p>
     <w:p>
       <w:pPr>
@@ -4915,13 +4913,10 @@
                         <w:txbxContent>
                           <w:p>
                             <w:r>
-                              <w:t xml:space="preserve">Error Message relevant to invalid move </w:t>
+                              <w:t>Error Message relevant to invalid move</w:t>
                             </w:r>
-                            <w:proofErr w:type="spellStart"/>
-                            <w:r>
-                              <w:t>move</w:t>
-                            </w:r>
-                            <w:proofErr w:type="spellEnd"/>
+                            <w:bookmarkStart w:id="0" w:name="_GoBack"/>
+                            <w:bookmarkEnd w:id="0"/>
                             <w:r>
                               <w:t xml:space="preserve"> </w:t>
                             </w:r>
@@ -4957,13 +4952,10 @@
                   <w:txbxContent>
                     <w:p>
                       <w:r>
-                        <w:t xml:space="preserve">Error Message relevant to invalid move </w:t>
+                        <w:t>Error Message relevant to invalid move</w:t>
                       </w:r>
-                      <w:proofErr w:type="spellStart"/>
-                      <w:r>
-                        <w:t>move</w:t>
-                      </w:r>
-                      <w:proofErr w:type="spellEnd"/>
+                      <w:bookmarkStart w:id="1" w:name="_GoBack"/>
+                      <w:bookmarkEnd w:id="1"/>
                       <w:r>
                         <w:t xml:space="preserve"> </w:t>
                       </w:r>

</xml_diff>